<commit_message>
Add name to project plan
</commit_message>
<xml_diff>
--- a/Project Plan.docx
+++ b/Project Plan.docx
@@ -18,7 +18,6 @@
       </w:pPr>
       <w:r>
         <w:rPr>
-          <w:rFonts w:ascii="Liberation Serif" w:hAnsi="Liberation Serif"/>
           <w:b/>
           <w:bCs/>
           <w:sz w:val="36"/>
@@ -47,7 +46,6 @@
       </w:pPr>
       <w:r>
         <w:rPr>
-          <w:rFonts w:ascii="Liberation Serif" w:hAnsi="Liberation Serif"/>
           <w:b w:val="false"/>
           <w:bCs w:val="false"/>
           <w:i w:val="false"/>
@@ -60,7 +58,6 @@
       </w:r>
       <w:r>
         <w:rPr>
-          <w:rFonts w:ascii="Liberation Serif" w:hAnsi="Liberation Serif"/>
           <w:b w:val="false"/>
           <w:bCs w:val="false"/>
           <w:i w:val="false"/>
@@ -77,16 +74,10 @@
         <w:pStyle w:val="Normal"/>
         <w:spacing w:before="0" w:after="283"/>
         <w:jc w:val="left"/>
-        <w:rPr>
-          <w:rFonts w:ascii="Liberation Serif" w:hAnsi="Liberation Serif"/>
-          <w:b w:val="false"/>
-          <w:i w:val="false"/>
-          <w:sz w:val="28"/>
-        </w:rPr>
-      </w:pPr>
-      <w:r>
-        <w:rPr>
-          <w:rFonts w:ascii="Liberation Serif" w:hAnsi="Liberation Serif"/>
+        <w:rPr/>
+      </w:pPr>
+      <w:r>
+        <w:rPr>
           <w:b w:val="false"/>
           <w:bCs w:val="false"/>
           <w:i w:val="false"/>
@@ -99,7 +90,6 @@
       </w:r>
       <w:r>
         <w:rPr>
-          <w:rFonts w:ascii="Liberation Serif" w:hAnsi="Liberation Serif"/>
           <w:b w:val="false"/>
           <w:bCs w:val="false"/>
           <w:i w:val="false"/>
@@ -114,7 +104,6 @@
         <w:r>
           <w:rPr>
             <w:rStyle w:val="Internethivatkozs"/>
-            <w:rFonts w:ascii="Liberation Serif" w:hAnsi="Liberation Serif"/>
             <w:b w:val="false"/>
             <w:bCs w:val="false"/>
             <w:i w:val="false"/>
@@ -151,7 +140,6 @@
       </w:pPr>
       <w:r>
         <w:rPr>
-          <w:rFonts w:ascii="Liberation Serif" w:hAnsi="Liberation Serif"/>
           <w:b w:val="false"/>
           <w:bCs w:val="false"/>
           <w:i w:val="false"/>
@@ -168,26 +156,14 @@
         <w:pStyle w:val="Normal"/>
         <w:numPr>
           <w:ilvl w:val="0"/>
-          <w:numId w:val="1"/>
+          <w:numId w:val="2"/>
         </w:numPr>
         <w:spacing w:before="0" w:after="283"/>
         <w:jc w:val="left"/>
-        <w:rPr>
-          <w:rFonts w:ascii="Liberation Serif" w:hAnsi="Liberation Serif"/>
-          <w:b w:val="false"/>
-          <w:b w:val="false"/>
-          <w:bCs w:val="false"/>
-          <w:i w:val="false"/>
-          <w:i w:val="false"/>
-          <w:iCs w:val="false"/>
-          <w:sz w:val="28"/>
-          <w:szCs w:val="28"/>
-          <w:u w:val="single"/>
-        </w:rPr>
-      </w:pPr>
-      <w:r>
-        <w:rPr>
-          <w:rFonts w:ascii="Liberation Serif" w:hAnsi="Liberation Serif"/>
+        <w:rPr/>
+      </w:pPr>
+      <w:r>
+        <w:rPr>
           <w:b w:val="false"/>
           <w:bCs w:val="false"/>
           <w:i w:val="false"/>
@@ -196,7 +172,46 @@
           <w:szCs w:val="28"/>
           <w:u w:val="none"/>
         </w:rPr>
-        <w:t>Andrea</w:t>
+        <w:t xml:space="preserve">Andrea </w:t>
+      </w:r>
+      <w:r>
+        <w:rPr>
+          <w:b w:val="false"/>
+          <w:bCs w:val="false"/>
+          <w:i w:val="false"/>
+          <w:iCs w:val="false"/>
+          <w:sz w:val="28"/>
+          <w:szCs w:val="28"/>
+          <w:u w:val="none"/>
+        </w:rPr>
+        <w:t xml:space="preserve">La Mantia, </w:t>
+      </w:r>
+      <w:hyperlink r:id="rId3">
+        <w:r>
+          <w:rPr>
+            <w:rStyle w:val="InternetLink"/>
+            <w:b w:val="false"/>
+            <w:bCs w:val="false"/>
+            <w:i w:val="false"/>
+            <w:iCs w:val="false"/>
+            <w:sz w:val="28"/>
+            <w:szCs w:val="28"/>
+            <w:u w:val="none"/>
+          </w:rPr>
+          <w:t>andrea.lamantia@helsinki.fi</w:t>
+        </w:r>
+      </w:hyperlink>
+      <w:r>
+        <w:rPr>
+          <w:b w:val="false"/>
+          <w:bCs w:val="false"/>
+          <w:i w:val="false"/>
+          <w:iCs w:val="false"/>
+          <w:sz w:val="28"/>
+          <w:szCs w:val="28"/>
+          <w:u w:val="none"/>
+        </w:rPr>
+        <w:t>, 014858497</w:t>
       </w:r>
     </w:p>
     <w:p>
@@ -204,26 +219,14 @@
         <w:pStyle w:val="Normal"/>
         <w:numPr>
           <w:ilvl w:val="0"/>
-          <w:numId w:val="1"/>
+          <w:numId w:val="2"/>
         </w:numPr>
         <w:spacing w:before="0" w:after="283"/>
         <w:jc w:val="left"/>
-        <w:rPr>
-          <w:rFonts w:ascii="Liberation Serif" w:hAnsi="Liberation Serif"/>
-          <w:b w:val="false"/>
-          <w:b w:val="false"/>
-          <w:bCs w:val="false"/>
-          <w:i w:val="false"/>
-          <w:i w:val="false"/>
-          <w:iCs w:val="false"/>
-          <w:sz w:val="28"/>
-          <w:szCs w:val="28"/>
-          <w:u w:val="single"/>
-        </w:rPr>
-      </w:pPr>
-      <w:r>
-        <w:rPr>
-          <w:rFonts w:ascii="Liberation Serif" w:hAnsi="Liberation Serif"/>
+        <w:rPr/>
+      </w:pPr>
+      <w:r>
+        <w:rPr>
           <w:b w:val="false"/>
           <w:bCs w:val="false"/>
           <w:i w:val="false"/>
@@ -232,13 +235,25 @@
           <w:szCs w:val="28"/>
           <w:u w:val="none"/>
         </w:rPr>
-        <w:t xml:space="preserve">Arpad Botos, </w:t>
-      </w:r>
-      <w:hyperlink r:id="rId3">
+        <w:t>Arpad Botos</w:t>
+      </w:r>
+      <w:bookmarkStart w:id="0" w:name="__DdeLink__158_4177483539"/>
+      <w:r>
+        <w:rPr>
+          <w:b w:val="false"/>
+          <w:bCs w:val="false"/>
+          <w:i w:val="false"/>
+          <w:iCs w:val="false"/>
+          <w:sz w:val="28"/>
+          <w:szCs w:val="28"/>
+          <w:u w:val="none"/>
+        </w:rPr>
+        <w:t xml:space="preserve">, </w:t>
+      </w:r>
+      <w:hyperlink r:id="rId4">
         <w:r>
           <w:rPr>
             <w:rStyle w:val="Internethivatkozs"/>
-            <w:rFonts w:ascii="Liberation Serif" w:hAnsi="Liberation Serif"/>
             <w:b w:val="false"/>
             <w:bCs w:val="false"/>
             <w:i w:val="false"/>
@@ -252,7 +267,6 @@
       </w:hyperlink>
       <w:r>
         <w:rPr>
-          <w:rFonts w:ascii="Liberation Serif" w:hAnsi="Liberation Serif"/>
           <w:b w:val="false"/>
           <w:bCs w:val="false"/>
           <w:i w:val="false"/>
@@ -263,13 +277,14 @@
         </w:rPr>
         <w:t>, 015147534</w:t>
       </w:r>
+      <w:bookmarkEnd w:id="0"/>
     </w:p>
     <w:p>
       <w:pPr>
         <w:pStyle w:val="Normal"/>
         <w:numPr>
           <w:ilvl w:val="0"/>
-          <w:numId w:val="1"/>
+          <w:numId w:val="2"/>
         </w:numPr>
         <w:spacing w:before="0" w:after="283"/>
         <w:jc w:val="left"/>
@@ -288,7 +303,6 @@
       </w:pPr>
       <w:r>
         <w:rPr>
-          <w:rFonts w:ascii="Liberation Serif" w:hAnsi="Liberation Serif"/>
           <w:b w:val="false"/>
           <w:bCs w:val="false"/>
           <w:i w:val="false"/>
@@ -320,7 +334,6 @@
       </w:pPr>
       <w:r>
         <w:rPr>
-          <w:rFonts w:ascii="Liberation Serif" w:hAnsi="Liberation Serif"/>
           <w:b w:val="false"/>
           <w:bCs w:val="false"/>
           <w:i w:val="false"/>
@@ -353,7 +366,6 @@
       </w:pPr>
       <w:r>
         <w:rPr>
-          <w:rFonts w:ascii="Liberation Serif" w:hAnsi="Liberation Serif"/>
           <w:b w:val="false"/>
           <w:bCs w:val="false"/>
           <w:i w:val="false"/>
@@ -362,11 +374,22 @@
           <w:szCs w:val="28"/>
           <w:u w:val="none"/>
         </w:rPr>
-        <w:t xml:space="preserve">As part of this project, we will </w:t>
-      </w:r>
-      <w:r>
-        <w:rPr>
-          <w:rFonts w:ascii="Liberation Serif" w:hAnsi="Liberation Serif"/>
+        <w:t xml:space="preserve">As part of this project, we will compare different graph </w:t>
+      </w:r>
+      <w:r>
+        <w:rPr>
+          <w:b w:val="false"/>
+          <w:bCs w:val="false"/>
+          <w:i w:val="false"/>
+          <w:iCs w:val="false"/>
+          <w:sz w:val="28"/>
+          <w:szCs w:val="28"/>
+          <w:u w:val="double"/>
+        </w:rPr>
+        <w:t>embedding</w:t>
+      </w:r>
+      <w:r>
+        <w:rPr>
           <w:b w:val="false"/>
           <w:bCs w:val="false"/>
           <w:i w:val="false"/>
@@ -375,111 +398,7 @@
           <w:szCs w:val="28"/>
           <w:u w:val="none"/>
         </w:rPr>
-        <w:t>compare</w:t>
-      </w:r>
-      <w:r>
-        <w:rPr>
-          <w:rFonts w:ascii="Liberation Serif" w:hAnsi="Liberation Serif"/>
-          <w:b w:val="false"/>
-          <w:bCs w:val="false"/>
-          <w:i w:val="false"/>
-          <w:iCs w:val="false"/>
-          <w:sz w:val="28"/>
-          <w:szCs w:val="28"/>
-          <w:u w:val="none"/>
-        </w:rPr>
-        <w:t xml:space="preserve"> </w:t>
-      </w:r>
-      <w:r>
-        <w:rPr>
-          <w:rFonts w:ascii="Liberation Serif" w:hAnsi="Liberation Serif"/>
-          <w:b w:val="false"/>
-          <w:bCs w:val="false"/>
-          <w:i w:val="false"/>
-          <w:iCs w:val="false"/>
-          <w:sz w:val="28"/>
-          <w:szCs w:val="28"/>
-          <w:u w:val="none"/>
-        </w:rPr>
-        <w:t>different</w:t>
-      </w:r>
-      <w:r>
-        <w:rPr>
-          <w:rFonts w:ascii="Liberation Serif" w:hAnsi="Liberation Serif"/>
-          <w:b w:val="false"/>
-          <w:bCs w:val="false"/>
-          <w:i w:val="false"/>
-          <w:iCs w:val="false"/>
-          <w:sz w:val="28"/>
-          <w:szCs w:val="28"/>
-          <w:u w:val="none"/>
-        </w:rPr>
-        <w:t xml:space="preserve"> graph </w:t>
-      </w:r>
-      <w:r>
-        <w:rPr>
-          <w:rFonts w:ascii="Liberation Serif" w:hAnsi="Liberation Serif"/>
-          <w:b w:val="false"/>
-          <w:bCs w:val="false"/>
-          <w:i w:val="false"/>
-          <w:iCs w:val="false"/>
-          <w:sz w:val="28"/>
-          <w:szCs w:val="28"/>
-          <w:u w:val="double"/>
-        </w:rPr>
-        <w:t>embedding</w:t>
-      </w:r>
-      <w:r>
-        <w:rPr>
-          <w:rFonts w:ascii="Liberation Serif" w:hAnsi="Liberation Serif"/>
-          <w:b w:val="false"/>
-          <w:bCs w:val="false"/>
-          <w:i w:val="false"/>
-          <w:iCs w:val="false"/>
-          <w:sz w:val="28"/>
-          <w:szCs w:val="28"/>
-          <w:u w:val="none"/>
-        </w:rPr>
-        <w:t xml:space="preserve"> algorithms to visualize hype</w:t>
-      </w:r>
-      <w:r>
-        <w:rPr>
-          <w:rFonts w:ascii="Liberation Serif" w:hAnsi="Liberation Serif"/>
-          <w:b w:val="false"/>
-          <w:bCs w:val="false"/>
-          <w:i w:val="false"/>
-          <w:iCs w:val="false"/>
-          <w:sz w:val="28"/>
-          <w:szCs w:val="28"/>
-          <w:u w:val="none"/>
-        </w:rPr>
-        <w:t>r</w:t>
-      </w:r>
-      <w:r>
-        <w:rPr>
-          <w:rFonts w:ascii="Liberation Serif" w:hAnsi="Liberation Serif"/>
-          <w:b w:val="false"/>
-          <w:bCs w:val="false"/>
-          <w:i w:val="false"/>
-          <w:iCs w:val="false"/>
-          <w:sz w:val="28"/>
-          <w:szCs w:val="28"/>
-          <w:u w:val="none"/>
-        </w:rPr>
-        <w:t xml:space="preserve">links between </w:t>
-      </w:r>
-      <w:r>
-        <w:rPr>
-          <w:rFonts w:ascii="Liberation Serif" w:hAnsi="Liberation Serif"/>
-          <w:b w:val="false"/>
-          <w:bCs w:val="false"/>
-          <w:i w:val="false"/>
-          <w:iCs w:val="false"/>
-          <w:sz w:val="28"/>
-          <w:szCs w:val="28"/>
-          <w:u w:val="none"/>
-        </w:rPr>
-        <w:t>subreddits and evaluate the results in respect to centrality measures.</w:t>
+        <w:t xml:space="preserve"> algorithms to visualize hyperlinks between subreddits and evaluate the results in respect to centrality measures.</w:t>
       </w:r>
     </w:p>
     <w:p>
@@ -503,7 +422,6 @@
       </w:pPr>
       <w:r>
         <w:rPr>
-          <w:rFonts w:ascii="Liberation Serif" w:hAnsi="Liberation Serif"/>
           <w:b w:val="false"/>
           <w:bCs w:val="false"/>
           <w:i w:val="false"/>
@@ -536,7 +454,6 @@
       </w:pPr>
       <w:r>
         <w:rPr>
-          <w:rFonts w:ascii="Liberation Serif" w:hAnsi="Liberation Serif"/>
           <w:b w:val="false"/>
           <w:bCs w:val="false"/>
           <w:i w:val="false"/>
@@ -568,7 +485,6 @@
       </w:pPr>
       <w:r>
         <w:rPr>
-          <w:rFonts w:ascii="Liberation Serif" w:hAnsi="Liberation Serif"/>
           <w:b w:val="false"/>
           <w:bCs w:val="false"/>
           <w:i w:val="false"/>
@@ -585,12 +501,6 @@
         <w:tblW w:w="9638" w:type="dxa"/>
         <w:jc w:val="left"/>
         <w:tblInd w:w="0" w:type="dxa"/>
-        <w:tblBorders>
-          <w:top w:val="single" w:sz="2" w:space="0" w:color="000000"/>
-          <w:left w:val="single" w:sz="2" w:space="0" w:color="000000"/>
-          <w:bottom w:val="single" w:sz="2" w:space="0" w:color="000000"/>
-          <w:insideH w:val="single" w:sz="2" w:space="0" w:color="000000"/>
-        </w:tblBorders>
         <w:tblCellMar>
           <w:top w:w="55" w:type="dxa"/>
           <w:left w:w="54" w:type="dxa"/>
@@ -600,7 +510,7 @@
       </w:tblPr>
       <w:tblGrid>
         <w:gridCol w:w="4819"/>
-        <w:gridCol w:w="4819"/>
+        <w:gridCol w:w="4818"/>
       </w:tblGrid>
       <w:tr>
         <w:trPr/>
@@ -611,7 +521,6 @@
               <w:top w:val="single" w:sz="2" w:space="0" w:color="000000"/>
               <w:left w:val="single" w:sz="2" w:space="0" w:color="000000"/>
               <w:bottom w:val="single" w:sz="2" w:space="0" w:color="000000"/>
-              <w:insideH w:val="single" w:sz="2" w:space="0" w:color="000000"/>
             </w:tcBorders>
             <w:shd w:fill="auto" w:val="clear"/>
           </w:tcPr>
@@ -630,7 +539,6 @@
             </w:pPr>
             <w:r>
               <w:rPr>
-                <w:rFonts w:ascii="Liberation Serif" w:hAnsi="Liberation Serif"/>
                 <w:b/>
                 <w:bCs/>
                 <w:sz w:val="28"/>
@@ -642,14 +550,12 @@
         </w:tc>
         <w:tc>
           <w:tcPr>
-            <w:tcW w:w="4819" w:type="dxa"/>
+            <w:tcW w:w="4818" w:type="dxa"/>
             <w:tcBorders>
               <w:top w:val="single" w:sz="2" w:space="0" w:color="000000"/>
               <w:left w:val="single" w:sz="2" w:space="0" w:color="000000"/>
               <w:bottom w:val="single" w:sz="2" w:space="0" w:color="000000"/>
               <w:right w:val="single" w:sz="2" w:space="0" w:color="000000"/>
-              <w:insideH w:val="single" w:sz="2" w:space="0" w:color="000000"/>
-              <w:insideV w:val="single" w:sz="2" w:space="0" w:color="000000"/>
             </w:tcBorders>
             <w:shd w:fill="auto" w:val="clear"/>
           </w:tcPr>
@@ -668,7 +574,6 @@
             </w:pPr>
             <w:r>
               <w:rPr>
-                <w:rFonts w:ascii="Liberation Serif" w:hAnsi="Liberation Serif"/>
                 <w:b/>
                 <w:bCs/>
                 <w:sz w:val="28"/>
@@ -685,9 +590,9 @@
           <w:tcPr>
             <w:tcW w:w="4819" w:type="dxa"/>
             <w:tcBorders>
+              <w:top w:val="single" w:sz="2" w:space="0" w:color="000000"/>
               <w:left w:val="single" w:sz="2" w:space="0" w:color="000000"/>
               <w:bottom w:val="single" w:sz="2" w:space="0" w:color="000000"/>
-              <w:insideH w:val="single" w:sz="2" w:space="0" w:color="000000"/>
             </w:tcBorders>
             <w:shd w:fill="auto" w:val="clear"/>
           </w:tcPr>
@@ -703,7 +608,6 @@
             </w:pPr>
             <w:r>
               <w:rPr>
-                <w:rFonts w:ascii="Liberation Serif" w:hAnsi="Liberation Serif"/>
                 <w:sz w:val="28"/>
                 <w:szCs w:val="28"/>
               </w:rPr>
@@ -711,7 +615,6 @@
             </w:r>
             <w:r>
               <w:rPr>
-                <w:rFonts w:ascii="Liberation Serif" w:hAnsi="Liberation Serif"/>
                 <w:sz w:val="28"/>
                 <w:szCs w:val="28"/>
               </w:rPr>
@@ -721,13 +624,12 @@
         </w:tc>
         <w:tc>
           <w:tcPr>
-            <w:tcW w:w="4819" w:type="dxa"/>
+            <w:tcW w:w="4818" w:type="dxa"/>
             <w:tcBorders>
+              <w:top w:val="single" w:sz="2" w:space="0" w:color="000000"/>
               <w:left w:val="single" w:sz="2" w:space="0" w:color="000000"/>
               <w:bottom w:val="single" w:sz="2" w:space="0" w:color="000000"/>
               <w:right w:val="single" w:sz="2" w:space="0" w:color="000000"/>
-              <w:insideH w:val="single" w:sz="2" w:space="0" w:color="000000"/>
-              <w:insideV w:val="single" w:sz="2" w:space="0" w:color="000000"/>
             </w:tcBorders>
             <w:shd w:fill="auto" w:val="clear"/>
           </w:tcPr>
@@ -743,7 +645,6 @@
             </w:pPr>
             <w:r>
               <w:rPr>
-                <w:rFonts w:ascii="Liberation Serif" w:hAnsi="Liberation Serif"/>
                 <w:sz w:val="28"/>
                 <w:szCs w:val="28"/>
               </w:rPr>
@@ -758,9 +659,9 @@
           <w:tcPr>
             <w:tcW w:w="4819" w:type="dxa"/>
             <w:tcBorders>
+              <w:top w:val="single" w:sz="2" w:space="0" w:color="000000"/>
               <w:left w:val="single" w:sz="2" w:space="0" w:color="000000"/>
               <w:bottom w:val="single" w:sz="2" w:space="0" w:color="000000"/>
-              <w:insideH w:val="single" w:sz="2" w:space="0" w:color="000000"/>
             </w:tcBorders>
             <w:shd w:fill="auto" w:val="clear"/>
           </w:tcPr>
@@ -776,7 +677,6 @@
             </w:pPr>
             <w:r>
               <w:rPr>
-                <w:rFonts w:ascii="Liberation Serif" w:hAnsi="Liberation Serif"/>
                 <w:sz w:val="28"/>
                 <w:szCs w:val="28"/>
               </w:rPr>
@@ -786,13 +686,12 @@
         </w:tc>
         <w:tc>
           <w:tcPr>
-            <w:tcW w:w="4819" w:type="dxa"/>
+            <w:tcW w:w="4818" w:type="dxa"/>
             <w:tcBorders>
+              <w:top w:val="single" w:sz="2" w:space="0" w:color="000000"/>
               <w:left w:val="single" w:sz="2" w:space="0" w:color="000000"/>
               <w:bottom w:val="single" w:sz="2" w:space="0" w:color="000000"/>
               <w:right w:val="single" w:sz="2" w:space="0" w:color="000000"/>
-              <w:insideH w:val="single" w:sz="2" w:space="0" w:color="000000"/>
-              <w:insideV w:val="single" w:sz="2" w:space="0" w:color="000000"/>
             </w:tcBorders>
             <w:shd w:fill="auto" w:val="clear"/>
           </w:tcPr>
@@ -808,7 +707,6 @@
             </w:pPr>
             <w:r>
               <w:rPr>
-                <w:rFonts w:ascii="Liberation Serif" w:hAnsi="Liberation Serif"/>
                 <w:sz w:val="28"/>
                 <w:szCs w:val="28"/>
               </w:rPr>
@@ -823,9 +721,9 @@
           <w:tcPr>
             <w:tcW w:w="4819" w:type="dxa"/>
             <w:tcBorders>
+              <w:top w:val="single" w:sz="2" w:space="0" w:color="000000"/>
               <w:left w:val="single" w:sz="2" w:space="0" w:color="000000"/>
               <w:bottom w:val="single" w:sz="2" w:space="0" w:color="000000"/>
-              <w:insideH w:val="single" w:sz="2" w:space="0" w:color="000000"/>
             </w:tcBorders>
             <w:shd w:fill="auto" w:val="clear"/>
           </w:tcPr>
@@ -841,7 +739,6 @@
             </w:pPr>
             <w:r>
               <w:rPr>
-                <w:rFonts w:ascii="Liberation Serif" w:hAnsi="Liberation Serif"/>
                 <w:sz w:val="28"/>
                 <w:szCs w:val="28"/>
               </w:rPr>
@@ -851,13 +748,12 @@
         </w:tc>
         <w:tc>
           <w:tcPr>
-            <w:tcW w:w="4819" w:type="dxa"/>
+            <w:tcW w:w="4818" w:type="dxa"/>
             <w:tcBorders>
+              <w:top w:val="single" w:sz="2" w:space="0" w:color="000000"/>
               <w:left w:val="single" w:sz="2" w:space="0" w:color="000000"/>
               <w:bottom w:val="single" w:sz="2" w:space="0" w:color="000000"/>
               <w:right w:val="single" w:sz="2" w:space="0" w:color="000000"/>
-              <w:insideH w:val="single" w:sz="2" w:space="0" w:color="000000"/>
-              <w:insideV w:val="single" w:sz="2" w:space="0" w:color="000000"/>
             </w:tcBorders>
             <w:shd w:fill="auto" w:val="clear"/>
           </w:tcPr>
@@ -873,7 +769,6 @@
             </w:pPr>
             <w:r>
               <w:rPr>
-                <w:rFonts w:ascii="Liberation Serif" w:hAnsi="Liberation Serif"/>
                 <w:sz w:val="28"/>
                 <w:szCs w:val="28"/>
               </w:rPr>
@@ -888,9 +783,9 @@
           <w:tcPr>
             <w:tcW w:w="4819" w:type="dxa"/>
             <w:tcBorders>
+              <w:top w:val="single" w:sz="2" w:space="0" w:color="000000"/>
               <w:left w:val="single" w:sz="2" w:space="0" w:color="000000"/>
               <w:bottom w:val="single" w:sz="2" w:space="0" w:color="000000"/>
-              <w:insideH w:val="single" w:sz="2" w:space="0" w:color="000000"/>
             </w:tcBorders>
             <w:shd w:fill="auto" w:val="clear"/>
           </w:tcPr>
@@ -906,7 +801,6 @@
             </w:pPr>
             <w:r>
               <w:rPr>
-                <w:rFonts w:ascii="Liberation Serif" w:hAnsi="Liberation Serif"/>
                 <w:sz w:val="28"/>
                 <w:szCs w:val="28"/>
               </w:rPr>
@@ -916,13 +810,12 @@
         </w:tc>
         <w:tc>
           <w:tcPr>
-            <w:tcW w:w="4819" w:type="dxa"/>
+            <w:tcW w:w="4818" w:type="dxa"/>
             <w:tcBorders>
+              <w:top w:val="single" w:sz="2" w:space="0" w:color="000000"/>
               <w:left w:val="single" w:sz="2" w:space="0" w:color="000000"/>
               <w:bottom w:val="single" w:sz="2" w:space="0" w:color="000000"/>
               <w:right w:val="single" w:sz="2" w:space="0" w:color="000000"/>
-              <w:insideH w:val="single" w:sz="2" w:space="0" w:color="000000"/>
-              <w:insideV w:val="single" w:sz="2" w:space="0" w:color="000000"/>
             </w:tcBorders>
             <w:shd w:fill="auto" w:val="clear"/>
           </w:tcPr>
@@ -938,7 +831,6 @@
             </w:pPr>
             <w:r>
               <w:rPr>
-                <w:rFonts w:ascii="Liberation Serif" w:hAnsi="Liberation Serif"/>
                 <w:sz w:val="28"/>
                 <w:szCs w:val="28"/>
               </w:rPr>
@@ -953,9 +845,9 @@
           <w:tcPr>
             <w:tcW w:w="4819" w:type="dxa"/>
             <w:tcBorders>
+              <w:top w:val="single" w:sz="2" w:space="0" w:color="000000"/>
               <w:left w:val="single" w:sz="2" w:space="0" w:color="000000"/>
               <w:bottom w:val="single" w:sz="2" w:space="0" w:color="000000"/>
-              <w:insideH w:val="single" w:sz="2" w:space="0" w:color="000000"/>
             </w:tcBorders>
             <w:shd w:fill="auto" w:val="clear"/>
           </w:tcPr>
@@ -971,7 +863,6 @@
             </w:pPr>
             <w:r>
               <w:rPr>
-                <w:rFonts w:ascii="Liberation Serif" w:hAnsi="Liberation Serif"/>
                 <w:sz w:val="28"/>
                 <w:szCs w:val="28"/>
               </w:rPr>
@@ -981,13 +872,12 @@
         </w:tc>
         <w:tc>
           <w:tcPr>
-            <w:tcW w:w="4819" w:type="dxa"/>
+            <w:tcW w:w="4818" w:type="dxa"/>
             <w:tcBorders>
+              <w:top w:val="single" w:sz="2" w:space="0" w:color="000000"/>
               <w:left w:val="single" w:sz="2" w:space="0" w:color="000000"/>
               <w:bottom w:val="single" w:sz="2" w:space="0" w:color="000000"/>
               <w:right w:val="single" w:sz="2" w:space="0" w:color="000000"/>
-              <w:insideH w:val="single" w:sz="2" w:space="0" w:color="000000"/>
-              <w:insideV w:val="single" w:sz="2" w:space="0" w:color="000000"/>
             </w:tcBorders>
             <w:shd w:fill="auto" w:val="clear"/>
           </w:tcPr>
@@ -1003,7 +893,6 @@
             </w:pPr>
             <w:r>
               <w:rPr>
-                <w:rFonts w:ascii="Liberation Serif" w:hAnsi="Liberation Serif"/>
                 <w:sz w:val="28"/>
                 <w:szCs w:val="28"/>
               </w:rPr>
@@ -1018,9 +907,9 @@
           <w:tcPr>
             <w:tcW w:w="4819" w:type="dxa"/>
             <w:tcBorders>
+              <w:top w:val="single" w:sz="2" w:space="0" w:color="000000"/>
               <w:left w:val="single" w:sz="2" w:space="0" w:color="000000"/>
               <w:bottom w:val="single" w:sz="2" w:space="0" w:color="000000"/>
-              <w:insideH w:val="single" w:sz="2" w:space="0" w:color="000000"/>
             </w:tcBorders>
             <w:shd w:fill="auto" w:val="clear"/>
           </w:tcPr>
@@ -1036,7 +925,6 @@
             </w:pPr>
             <w:r>
               <w:rPr>
-                <w:rFonts w:ascii="Liberation Serif" w:hAnsi="Liberation Serif"/>
                 <w:sz w:val="28"/>
                 <w:szCs w:val="28"/>
               </w:rPr>
@@ -1046,13 +934,12 @@
         </w:tc>
         <w:tc>
           <w:tcPr>
-            <w:tcW w:w="4819" w:type="dxa"/>
+            <w:tcW w:w="4818" w:type="dxa"/>
             <w:tcBorders>
+              <w:top w:val="single" w:sz="2" w:space="0" w:color="000000"/>
               <w:left w:val="single" w:sz="2" w:space="0" w:color="000000"/>
               <w:bottom w:val="single" w:sz="2" w:space="0" w:color="000000"/>
               <w:right w:val="single" w:sz="2" w:space="0" w:color="000000"/>
-              <w:insideH w:val="single" w:sz="2" w:space="0" w:color="000000"/>
-              <w:insideV w:val="single" w:sz="2" w:space="0" w:color="000000"/>
             </w:tcBorders>
             <w:shd w:fill="auto" w:val="clear"/>
           </w:tcPr>
@@ -1068,7 +955,6 @@
             </w:pPr>
             <w:r>
               <w:rPr>
-                <w:rFonts w:ascii="Liberation Serif" w:hAnsi="Liberation Serif"/>
                 <w:sz w:val="28"/>
                 <w:szCs w:val="28"/>
               </w:rPr>
@@ -1083,9 +969,9 @@
           <w:tcPr>
             <w:tcW w:w="4819" w:type="dxa"/>
             <w:tcBorders>
+              <w:top w:val="single" w:sz="2" w:space="0" w:color="000000"/>
               <w:left w:val="single" w:sz="2" w:space="0" w:color="000000"/>
               <w:bottom w:val="single" w:sz="2" w:space="0" w:color="000000"/>
-              <w:insideH w:val="single" w:sz="2" w:space="0" w:color="000000"/>
             </w:tcBorders>
             <w:shd w:fill="auto" w:val="clear"/>
           </w:tcPr>
@@ -1101,7 +987,6 @@
             </w:pPr>
             <w:r>
               <w:rPr>
-                <w:rFonts w:ascii="Liberation Serif" w:hAnsi="Liberation Serif"/>
                 <w:sz w:val="28"/>
                 <w:szCs w:val="28"/>
               </w:rPr>
@@ -1111,13 +996,12 @@
         </w:tc>
         <w:tc>
           <w:tcPr>
-            <w:tcW w:w="4819" w:type="dxa"/>
+            <w:tcW w:w="4818" w:type="dxa"/>
             <w:tcBorders>
+              <w:top w:val="single" w:sz="2" w:space="0" w:color="000000"/>
               <w:left w:val="single" w:sz="2" w:space="0" w:color="000000"/>
               <w:bottom w:val="single" w:sz="2" w:space="0" w:color="000000"/>
               <w:right w:val="single" w:sz="2" w:space="0" w:color="000000"/>
-              <w:insideH w:val="single" w:sz="2" w:space="0" w:color="000000"/>
-              <w:insideV w:val="single" w:sz="2" w:space="0" w:color="000000"/>
             </w:tcBorders>
             <w:shd w:fill="auto" w:val="clear"/>
           </w:tcPr>
@@ -1133,7 +1017,6 @@
             </w:pPr>
             <w:r>
               <w:rPr>
-                <w:rFonts w:ascii="Liberation Serif" w:hAnsi="Liberation Serif"/>
                 <w:sz w:val="28"/>
                 <w:szCs w:val="28"/>
               </w:rPr>
@@ -1147,30 +1030,10 @@
       <w:pPr>
         <w:pStyle w:val="Normal"/>
         <w:jc w:val="left"/>
-        <w:rPr>
-          <w:rFonts w:ascii="Liberation Serif" w:hAnsi="Liberation Serif"/>
-          <w:b w:val="false"/>
-          <w:b w:val="false"/>
-          <w:bCs w:val="false"/>
-          <w:i w:val="false"/>
-          <w:i w:val="false"/>
-          <w:iCs w:val="false"/>
-          <w:sz w:val="28"/>
-          <w:szCs w:val="28"/>
-          <w:u w:val="none"/>
-        </w:rPr>
-      </w:pPr>
-      <w:r>
-        <w:rPr>
-          <w:rFonts w:ascii="Liberation Serif" w:hAnsi="Liberation Serif"/>
-          <w:b w:val="false"/>
-          <w:bCs w:val="false"/>
-          <w:i w:val="false"/>
-          <w:iCs w:val="false"/>
-          <w:sz w:val="28"/>
-          <w:szCs w:val="28"/>
-          <w:u w:val="none"/>
-        </w:rPr>
+        <w:rPr/>
+      </w:pPr>
+      <w:r>
+        <w:rPr/>
       </w:r>
     </w:p>
     <w:sectPr>
@@ -1180,6 +1043,7 @@
       <w:pgNumType w:fmt="decimal"/>
       <w:formProt w:val="false"/>
       <w:textDirection w:val="lrTb"/>
+      <w:docGrid w:type="default" w:linePitch="100" w:charSpace="0"/>
     </w:sectPr>
   </w:body>
 </w:document>
@@ -1190,6 +1054,99 @@
   <w:abstractNum w:abstractNumId="1">
     <w:lvl w:ilvl="0">
       <w:start w:val="1"/>
+      <w:pStyle w:val="Heading1"/>
+      <w:numFmt w:val="none"/>
+      <w:suff w:val="nothing"/>
+      <w:lvlText w:val=""/>
+      <w:lvlJc w:val="left"/>
+      <w:pPr>
+        <w:ind w:left="0" w:hanging="0"/>
+      </w:pPr>
+    </w:lvl>
+    <w:lvl w:ilvl="1">
+      <w:start w:val="1"/>
+      <w:numFmt w:val="none"/>
+      <w:suff w:val="nothing"/>
+      <w:lvlText w:val=""/>
+      <w:lvlJc w:val="left"/>
+      <w:pPr>
+        <w:ind w:left="0" w:hanging="0"/>
+      </w:pPr>
+    </w:lvl>
+    <w:lvl w:ilvl="2">
+      <w:start w:val="1"/>
+      <w:numFmt w:val="none"/>
+      <w:suff w:val="nothing"/>
+      <w:lvlText w:val=""/>
+      <w:lvlJc w:val="left"/>
+      <w:pPr>
+        <w:ind w:left="0" w:hanging="0"/>
+      </w:pPr>
+    </w:lvl>
+    <w:lvl w:ilvl="3">
+      <w:start w:val="1"/>
+      <w:numFmt w:val="none"/>
+      <w:suff w:val="nothing"/>
+      <w:lvlText w:val=""/>
+      <w:lvlJc w:val="left"/>
+      <w:pPr>
+        <w:ind w:left="0" w:hanging="0"/>
+      </w:pPr>
+    </w:lvl>
+    <w:lvl w:ilvl="4">
+      <w:start w:val="1"/>
+      <w:numFmt w:val="none"/>
+      <w:suff w:val="nothing"/>
+      <w:lvlText w:val=""/>
+      <w:lvlJc w:val="left"/>
+      <w:pPr>
+        <w:ind w:left="0" w:hanging="0"/>
+      </w:pPr>
+    </w:lvl>
+    <w:lvl w:ilvl="5">
+      <w:start w:val="1"/>
+      <w:numFmt w:val="none"/>
+      <w:suff w:val="nothing"/>
+      <w:lvlText w:val=""/>
+      <w:lvlJc w:val="left"/>
+      <w:pPr>
+        <w:ind w:left="0" w:hanging="0"/>
+      </w:pPr>
+    </w:lvl>
+    <w:lvl w:ilvl="6">
+      <w:start w:val="1"/>
+      <w:numFmt w:val="none"/>
+      <w:suff w:val="nothing"/>
+      <w:lvlText w:val=""/>
+      <w:lvlJc w:val="left"/>
+      <w:pPr>
+        <w:ind w:left="0" w:hanging="0"/>
+      </w:pPr>
+    </w:lvl>
+    <w:lvl w:ilvl="7">
+      <w:start w:val="1"/>
+      <w:numFmt w:val="none"/>
+      <w:suff w:val="nothing"/>
+      <w:lvlText w:val=""/>
+      <w:lvlJc w:val="left"/>
+      <w:pPr>
+        <w:ind w:left="0" w:hanging="0"/>
+      </w:pPr>
+    </w:lvl>
+    <w:lvl w:ilvl="8">
+      <w:start w:val="1"/>
+      <w:numFmt w:val="none"/>
+      <w:suff w:val="nothing"/>
+      <w:lvlText w:val=""/>
+      <w:lvlJc w:val="left"/>
+      <w:pPr>
+        <w:ind w:left="0" w:hanging="0"/>
+      </w:pPr>
+    </w:lvl>
+  </w:abstractNum>
+  <w:abstractNum w:abstractNumId="2">
+    <w:lvl w:ilvl="0">
+      <w:start w:val="1"/>
       <w:numFmt w:val="bullet"/>
       <w:lvlText w:val=""/>
       <w:lvlJc w:val="left"/>
@@ -1201,6 +1158,8 @@
       </w:pPr>
       <w:rPr>
         <w:rFonts w:ascii="Symbol" w:hAnsi="Symbol" w:cs="Symbol" w:hint="default"/>
+        <w:sz w:val="28"/>
+        <w:b w:val="false"/>
         <w:rFonts w:cs="OpenSymbol"/>
       </w:rPr>
     </w:lvl>
@@ -1331,99 +1290,6 @@
         <w:rFonts w:ascii="OpenSymbol" w:hAnsi="OpenSymbol" w:cs="OpenSymbol" w:hint="default"/>
         <w:rFonts w:cs="OpenSymbol"/>
       </w:rPr>
-    </w:lvl>
-  </w:abstractNum>
-  <w:abstractNum w:abstractNumId="2">
-    <w:lvl w:ilvl="0">
-      <w:start w:val="1"/>
-      <w:pStyle w:val="Cmsor1"/>
-      <w:numFmt w:val="none"/>
-      <w:suff w:val="nothing"/>
-      <w:lvlText w:val=""/>
-      <w:lvlJc w:val="left"/>
-      <w:pPr>
-        <w:ind w:left="0" w:hanging="0"/>
-      </w:pPr>
-    </w:lvl>
-    <w:lvl w:ilvl="1">
-      <w:start w:val="1"/>
-      <w:numFmt w:val="none"/>
-      <w:suff w:val="nothing"/>
-      <w:lvlText w:val=""/>
-      <w:lvlJc w:val="left"/>
-      <w:pPr>
-        <w:ind w:left="0" w:hanging="0"/>
-      </w:pPr>
-    </w:lvl>
-    <w:lvl w:ilvl="2">
-      <w:start w:val="1"/>
-      <w:numFmt w:val="none"/>
-      <w:suff w:val="nothing"/>
-      <w:lvlText w:val=""/>
-      <w:lvlJc w:val="left"/>
-      <w:pPr>
-        <w:ind w:left="0" w:hanging="0"/>
-      </w:pPr>
-    </w:lvl>
-    <w:lvl w:ilvl="3">
-      <w:start w:val="1"/>
-      <w:numFmt w:val="none"/>
-      <w:suff w:val="nothing"/>
-      <w:lvlText w:val=""/>
-      <w:lvlJc w:val="left"/>
-      <w:pPr>
-        <w:ind w:left="0" w:hanging="0"/>
-      </w:pPr>
-    </w:lvl>
-    <w:lvl w:ilvl="4">
-      <w:start w:val="1"/>
-      <w:numFmt w:val="none"/>
-      <w:suff w:val="nothing"/>
-      <w:lvlText w:val=""/>
-      <w:lvlJc w:val="left"/>
-      <w:pPr>
-        <w:ind w:left="0" w:hanging="0"/>
-      </w:pPr>
-    </w:lvl>
-    <w:lvl w:ilvl="5">
-      <w:start w:val="1"/>
-      <w:numFmt w:val="none"/>
-      <w:suff w:val="nothing"/>
-      <w:lvlText w:val=""/>
-      <w:lvlJc w:val="left"/>
-      <w:pPr>
-        <w:ind w:left="0" w:hanging="0"/>
-      </w:pPr>
-    </w:lvl>
-    <w:lvl w:ilvl="6">
-      <w:start w:val="1"/>
-      <w:numFmt w:val="none"/>
-      <w:suff w:val="nothing"/>
-      <w:lvlText w:val=""/>
-      <w:lvlJc w:val="left"/>
-      <w:pPr>
-        <w:ind w:left="0" w:hanging="0"/>
-      </w:pPr>
-    </w:lvl>
-    <w:lvl w:ilvl="7">
-      <w:start w:val="1"/>
-      <w:numFmt w:val="none"/>
-      <w:suff w:val="nothing"/>
-      <w:lvlText w:val=""/>
-      <w:lvlJc w:val="left"/>
-      <w:pPr>
-        <w:ind w:left="0" w:hanging="0"/>
-      </w:pPr>
-    </w:lvl>
-    <w:lvl w:ilvl="8">
-      <w:start w:val="1"/>
-      <w:numFmt w:val="none"/>
-      <w:suff w:val="nothing"/>
-      <w:lvlText w:val=""/>
-      <w:lvlJc w:val="left"/>
-      <w:pPr>
-        <w:ind w:left="0" w:hanging="0"/>
-      </w:pPr>
     </w:lvl>
   </w:abstractNum>
   <w:num w:numId="1">
@@ -1442,15 +1308,12 @@
       <w:rPr>
         <w:rFonts w:ascii="Liberation Serif" w:hAnsi="Liberation Serif" w:eastAsia="AR PL SungtiL GB" w:cs="Lohit Devanagari"/>
         <w:kern w:val="2"/>
-        <w:sz w:val="24"/>
         <w:szCs w:val="24"/>
         <w:lang w:val="hu-HU" w:eastAsia="zh-CN" w:bidi="hi-IN"/>
       </w:rPr>
     </w:rPrDefault>
     <w:pPrDefault>
-      <w:pPr>
-        <w:widowControl/>
-      </w:pPr>
+      <w:pPr/>
     </w:pPrDefault>
   </w:docDefaults>
   <w:style w:type="paragraph" w:styleId="Normal">
@@ -1458,6 +1321,8 @@
     <w:qFormat/>
     <w:pPr>
       <w:widowControl/>
+      <w:bidi w:val="0"/>
+      <w:jc w:val="left"/>
     </w:pPr>
     <w:rPr>
       <w:rFonts w:ascii="Liberation Serif" w:hAnsi="Liberation Serif" w:eastAsia="AR PL SungtiL GB" w:cs="Lohit Devanagari"/>
@@ -1468,21 +1333,30 @@
       <w:lang w:val="hu-HU" w:eastAsia="zh-CN" w:bidi="hi-IN"/>
     </w:rPr>
   </w:style>
-  <w:style w:type="paragraph" w:styleId="Cmsor1">
+  <w:style w:type="paragraph" w:styleId="Heading1">
     <w:name w:val="Heading 1"/>
-    <w:basedOn w:val="Cmsor"/>
-    <w:next w:val="Szvegtrzs"/>
+    <w:next w:val="TextBody"/>
     <w:qFormat/>
     <w:pPr>
+      <w:widowControl/>
+      <w:numPr>
+        <w:ilvl w:val="0"/>
+        <w:numId w:val="1"/>
+      </w:numPr>
+      <w:bidi w:val="0"/>
       <w:spacing w:before="240" w:after="120"/>
+      <w:jc w:val="left"/>
       <w:outlineLvl w:val="0"/>
     </w:pPr>
     <w:rPr>
       <w:rFonts w:ascii="Liberation Serif" w:hAnsi="Liberation Serif" w:eastAsia="AR PL SungtiL GB" w:cs="Lohit Devanagari"/>
       <w:b/>
       <w:bCs/>
+      <w:color w:val="auto"/>
+      <w:kern w:val="2"/>
       <w:sz w:val="48"/>
       <w:szCs w:val="48"/>
+      <w:lang w:val="hu-HU" w:eastAsia="zh-CN" w:bidi="hi-IN"/>
     </w:rPr>
   </w:style>
   <w:style w:type="character" w:styleId="Felsorolsjel">
@@ -1494,6 +1368,7 @@
   </w:style>
   <w:style w:type="character" w:styleId="Internethivatkozs">
     <w:name w:val="Internet-hivatkozás"/>
+    <w:qFormat/>
     <w:rPr>
       <w:color w:val="000080"/>
       <w:u w:val="single"/>
@@ -1502,28 +1377,134 @@
   </w:style>
   <w:style w:type="character" w:styleId="Megltogatottinternethivatkozs">
     <w:name w:val="Meglátogatott internet-hivatkozás"/>
+    <w:qFormat/>
     <w:rPr>
       <w:color w:val="800000"/>
       <w:u w:val="single"/>
       <w:lang w:val="zxx" w:eastAsia="zxx" w:bidi="zxx"/>
     </w:rPr>
   </w:style>
-  <w:style w:type="paragraph" w:styleId="Cmsor">
-    <w:name w:val="Címsor"/>
+  <w:style w:type="character" w:styleId="ListLabel1">
+    <w:name w:val="ListLabel 1"/>
+    <w:qFormat/>
+    <w:rPr>
+      <w:rFonts w:ascii="Liberation Serif" w:hAnsi="Liberation Serif" w:cs="OpenSymbol"/>
+      <w:b w:val="false"/>
+      <w:sz w:val="28"/>
+    </w:rPr>
+  </w:style>
+  <w:style w:type="character" w:styleId="ListLabel2">
+    <w:name w:val="ListLabel 2"/>
+    <w:qFormat/>
+    <w:rPr>
+      <w:rFonts w:cs="OpenSymbol"/>
+    </w:rPr>
+  </w:style>
+  <w:style w:type="character" w:styleId="ListLabel3">
+    <w:name w:val="ListLabel 3"/>
+    <w:qFormat/>
+    <w:rPr>
+      <w:rFonts w:cs="OpenSymbol"/>
+    </w:rPr>
+  </w:style>
+  <w:style w:type="character" w:styleId="ListLabel4">
+    <w:name w:val="ListLabel 4"/>
+    <w:qFormat/>
+    <w:rPr>
+      <w:rFonts w:cs="OpenSymbol"/>
+    </w:rPr>
+  </w:style>
+  <w:style w:type="character" w:styleId="ListLabel5">
+    <w:name w:val="ListLabel 5"/>
+    <w:qFormat/>
+    <w:rPr>
+      <w:rFonts w:cs="OpenSymbol"/>
+    </w:rPr>
+  </w:style>
+  <w:style w:type="character" w:styleId="ListLabel6">
+    <w:name w:val="ListLabel 6"/>
+    <w:qFormat/>
+    <w:rPr>
+      <w:rFonts w:cs="OpenSymbol"/>
+    </w:rPr>
+  </w:style>
+  <w:style w:type="character" w:styleId="ListLabel7">
+    <w:name w:val="ListLabel 7"/>
+    <w:qFormat/>
+    <w:rPr>
+      <w:rFonts w:cs="OpenSymbol"/>
+    </w:rPr>
+  </w:style>
+  <w:style w:type="character" w:styleId="ListLabel8">
+    <w:name w:val="ListLabel 8"/>
+    <w:qFormat/>
+    <w:rPr>
+      <w:rFonts w:cs="OpenSymbol"/>
+    </w:rPr>
+  </w:style>
+  <w:style w:type="character" w:styleId="ListLabel9">
+    <w:name w:val="ListLabel 9"/>
+    <w:qFormat/>
+    <w:rPr>
+      <w:rFonts w:cs="OpenSymbol"/>
+    </w:rPr>
+  </w:style>
+  <w:style w:type="character" w:styleId="ListLabel10">
+    <w:name w:val="ListLabel 10"/>
+    <w:qFormat/>
+    <w:rPr>
+      <w:rFonts w:ascii="Liberation Serif" w:hAnsi="Liberation Serif"/>
+      <w:b w:val="false"/>
+      <w:bCs w:val="false"/>
+      <w:i w:val="false"/>
+      <w:iCs w:val="false"/>
+      <w:caps w:val="false"/>
+      <w:smallCaps w:val="false"/>
+      <w:color w:val="2968D0"/>
+      <w:spacing w:val="0"/>
+      <w:sz w:val="28"/>
+      <w:szCs w:val="28"/>
+      <w:u w:val="single"/>
+    </w:rPr>
+  </w:style>
+  <w:style w:type="character" w:styleId="InternetLink">
+    <w:name w:val="Internet Link"/>
+    <w:rPr>
+      <w:color w:val="000080"/>
+      <w:u w:val="single"/>
+      <w:lang w:val="zxx" w:eastAsia="zxx" w:bidi="zxx"/>
+    </w:rPr>
+  </w:style>
+  <w:style w:type="character" w:styleId="ListLabel11">
+    <w:name w:val="ListLabel 11"/>
+    <w:qFormat/>
+    <w:rPr>
+      <w:rFonts w:ascii="Liberation Serif" w:hAnsi="Liberation Serif"/>
+      <w:b w:val="false"/>
+      <w:bCs w:val="false"/>
+      <w:i w:val="false"/>
+      <w:iCs w:val="false"/>
+      <w:sz w:val="28"/>
+      <w:szCs w:val="28"/>
+      <w:u w:val="none"/>
+    </w:rPr>
+  </w:style>
+  <w:style w:type="paragraph" w:styleId="Heading">
+    <w:name w:val="Heading"/>
     <w:basedOn w:val="Normal"/>
-    <w:next w:val="Szvegtrzs"/>
+    <w:next w:val="TextBody"/>
     <w:qFormat/>
     <w:pPr>
       <w:keepNext w:val="true"/>
       <w:spacing w:before="240" w:after="120"/>
     </w:pPr>
     <w:rPr>
-      <w:rFonts w:ascii="Liberation Sans" w:hAnsi="Liberation Sans" w:eastAsia="AR PL SungtiL GB" w:cs="Lohit Devanagari"/>
+      <w:rFonts w:ascii="Liberation Sans" w:hAnsi="Liberation Sans" w:eastAsia="Microsoft YaHei" w:cs="Arial Unicode MS"/>
       <w:sz w:val="28"/>
       <w:szCs w:val="28"/>
     </w:rPr>
   </w:style>
-  <w:style w:type="paragraph" w:styleId="Szvegtrzs">
+  <w:style w:type="paragraph" w:styleId="TextBody">
     <w:name w:val="Body Text"/>
     <w:basedOn w:val="Normal"/>
     <w:pPr>
@@ -1531,15 +1512,15 @@
     </w:pPr>
     <w:rPr/>
   </w:style>
-  <w:style w:type="paragraph" w:styleId="Lista">
+  <w:style w:type="paragraph" w:styleId="List">
     <w:name w:val="List"/>
-    <w:basedOn w:val="Szvegtrzs"/>
+    <w:basedOn w:val="TextBody"/>
     <w:pPr/>
     <w:rPr>
       <w:rFonts w:cs="Lohit Devanagari"/>
     </w:rPr>
   </w:style>
-  <w:style w:type="paragraph" w:styleId="Felirat">
+  <w:style w:type="paragraph" w:styleId="Caption">
     <w:name w:val="Caption"/>
     <w:basedOn w:val="Normal"/>
     <w:qFormat/>
@@ -1555,6 +1536,32 @@
       <w:szCs w:val="24"/>
     </w:rPr>
   </w:style>
+  <w:style w:type="paragraph" w:styleId="Index">
+    <w:name w:val="Index"/>
+    <w:basedOn w:val="Normal"/>
+    <w:qFormat/>
+    <w:pPr>
+      <w:suppressLineNumbers/>
+    </w:pPr>
+    <w:rPr>
+      <w:rFonts w:cs="Arial Unicode MS"/>
+    </w:rPr>
+  </w:style>
+  <w:style w:type="paragraph" w:styleId="Cmsor">
+    <w:name w:val="Címsor"/>
+    <w:basedOn w:val="Normal"/>
+    <w:next w:val="TextBody"/>
+    <w:qFormat/>
+    <w:pPr>
+      <w:keepNext w:val="true"/>
+      <w:spacing w:before="240" w:after="120"/>
+    </w:pPr>
+    <w:rPr>
+      <w:rFonts w:ascii="Liberation Sans" w:hAnsi="Liberation Sans" w:eastAsia="AR PL SungtiL GB" w:cs="Lohit Devanagari"/>
+      <w:sz w:val="28"/>
+      <w:szCs w:val="28"/>
+    </w:rPr>
+  </w:style>
   <w:style w:type="paragraph" w:styleId="Trgymutat">
     <w:name w:val="Tárgymutató"/>
     <w:basedOn w:val="Normal"/>

</xml_diff>